<commit_message>
Ajout de commentaire dans différentes classes
</commit_message>
<xml_diff>
--- a/00-Documentation/00-Rapport/X-TPI-Glossaire-Alexandre.docx
+++ b/00-Documentation/00-Rapport/X-TPI-Glossaire-Alexandre.docx
@@ -57,7 +57,18 @@
         <w:pStyle w:val="Termes"/>
       </w:pPr>
       <w:r>
-        <w:t>Définition 1 :</w:t>
+        <w:t>//Trier par ordre Alphabétique /!\</w:t>
+      </w:r>
+    </w:p>
+    <w:p>
+      <w:pPr>
+        <w:pStyle w:val="Termes"/>
+      </w:pPr>
+      <w:r>
+        <w:t>WASD</w:t>
+      </w:r>
+      <w:r>
+        <w:t> :</w:t>
       </w:r>
     </w:p>
     <w:p>
@@ -65,8 +76,148 @@
         <w:pStyle w:val="Definition"/>
       </w:pPr>
       <w:r>
-        <w:t>Je suis une définition</w:t>
-      </w:r>
+        <w:t>Anagramme pour les touches ‘’W’’, ‘’A’’, ‘’S’’, ‘’D’’ du clavier. Touches principalement utilisées dans les jeux vidéo.</w:t>
+      </w:r>
+    </w:p>
+    <w:p>
+      <w:pPr>
+        <w:pStyle w:val="Termes"/>
+      </w:pPr>
+      <w:r>
+        <w:t>UWamp :</w:t>
+      </w:r>
+    </w:p>
+    <w:p>
+      <w:pPr>
+        <w:pStyle w:val="Termes"/>
+      </w:pPr>
+      <w:r>
+        <w:t>Template :</w:t>
+      </w:r>
+    </w:p>
+    <w:p>
+      <w:pPr>
+        <w:pStyle w:val="Termes"/>
+      </w:pPr>
+      <w:r>
+        <w:t>Manager :</w:t>
+      </w:r>
+    </w:p>
+    <w:p>
+      <w:pPr>
+        <w:pStyle w:val="Termes"/>
+      </w:pPr>
+      <w:r>
+        <w:t>Classe statique (</w:t>
+      </w:r>
+      <w:proofErr w:type="spellStart"/>
+      <w:r>
+        <w:t>static</w:t>
+      </w:r>
+      <w:proofErr w:type="spellEnd"/>
+      <w:r>
+        <w:t>):</w:t>
+      </w:r>
+    </w:p>
+    <w:p>
+      <w:pPr>
+        <w:pStyle w:val="Termes"/>
+      </w:pPr>
+      <w:r>
+        <w:t>Instance :</w:t>
+      </w:r>
+    </w:p>
+    <w:p>
+      <w:pPr>
+        <w:pStyle w:val="Termes"/>
+      </w:pPr>
+      <w:r>
+        <w:t>Singleton :</w:t>
+      </w:r>
+    </w:p>
+    <w:p>
+      <w:pPr>
+        <w:pStyle w:val="Termes"/>
+      </w:pPr>
+      <w:r>
+        <w:t>Log :</w:t>
+      </w:r>
+    </w:p>
+    <w:p>
+      <w:pPr>
+        <w:pStyle w:val="Termes"/>
+      </w:pPr>
+      <w:r>
+        <w:t>Tetriminos :</w:t>
+      </w:r>
+    </w:p>
+    <w:p>
+      <w:pPr>
+        <w:pStyle w:val="Termes"/>
+      </w:pPr>
+      <w:r>
+        <w:t>Game Over :</w:t>
+      </w:r>
+    </w:p>
+    <w:p>
+      <w:pPr>
+        <w:pStyle w:val="Termes"/>
+      </w:pPr>
+      <w:r>
+        <w:t>CDC :</w:t>
+      </w:r>
+    </w:p>
+    <w:p>
+      <w:pPr>
+        <w:pStyle w:val="Termes"/>
+      </w:pPr>
+      <w:r>
+        <w:t>Crasher :</w:t>
+      </w:r>
+    </w:p>
+    <w:p>
+      <w:pPr>
+        <w:pStyle w:val="Termes"/>
+      </w:pPr>
+      <w:r>
+        <w:t>Try catch :</w:t>
+      </w:r>
+    </w:p>
+    <w:p>
+      <w:pPr>
+        <w:pStyle w:val="Termes"/>
+      </w:pPr>
+      <w:proofErr w:type="spellStart"/>
+      <w:r>
+        <w:t>StreamWriter</w:t>
+      </w:r>
+      <w:proofErr w:type="spellEnd"/>
+      <w:r>
+        <w:t> :</w:t>
+      </w:r>
+    </w:p>
+    <w:p>
+      <w:pPr>
+        <w:pStyle w:val="Termes"/>
+      </w:pPr>
+      <w:proofErr w:type="spellStart"/>
+      <w:r>
+        <w:t>StreamReader</w:t>
+      </w:r>
+      <w:proofErr w:type="spellEnd"/>
+      <w:r>
+        <w:t> :</w:t>
+      </w:r>
+    </w:p>
+    <w:p>
+      <w:pPr>
+        <w:pStyle w:val="Termes"/>
+      </w:pPr>
+    </w:p>
+    <w:p>
+      <w:pPr>
+        <w:pStyle w:val="Termes"/>
+      </w:pPr>
     </w:p>
     <w:sectPr>
       <w:headerReference w:type="default" r:id="rId7"/>
@@ -503,21 +654,12 @@
               <w:szCs w:val="16"/>
             </w:rPr>
           </w:pPr>
-          <w:proofErr w:type="gramStart"/>
-          <w:r>
-            <w:rPr>
-              <w:rFonts w:cs="Arial"/>
-              <w:szCs w:val="16"/>
-            </w:rPr>
-            <w:t>Version:</w:t>
-          </w:r>
-          <w:proofErr w:type="gramEnd"/>
-          <w:r>
-            <w:rPr>
-              <w:rFonts w:cs="Arial"/>
-              <w:szCs w:val="16"/>
-            </w:rPr>
-            <w:t xml:space="preserve"> </w:t>
+          <w:r>
+            <w:rPr>
+              <w:rFonts w:cs="Arial"/>
+              <w:szCs w:val="16"/>
+            </w:rPr>
+            <w:t xml:space="preserve">Version: </w:t>
           </w:r>
           <w:fldSimple w:instr=" REVNUM   \* MERGEFORMAT ">
             <w:r>
@@ -563,7 +705,7 @@
               <w:noProof/>
               <w:szCs w:val="16"/>
             </w:rPr>
-            <w:t>11.03.2024 15:33</w:t>
+            <w:t>18.03.2024 15:44</w:t>
           </w:r>
           <w:r>
             <w:rPr>

</xml_diff>